<commit_message>
added more features to CONMAN
Conman acts like a firewall/router. Authenticates and route request to dispatch and Swift API
</commit_message>
<xml_diff>
--- a/goSwift-Developer-TODO.docx
+++ b/goSwift-Developer-TODO.docx
@@ -2974,31 +2974,31 @@
               <w:rPr>
                 <w:rFonts w:ascii="Avenir Roman" w:hAnsi="Avenir Roman"/>
               </w:rPr>
-              <w:t xml:space="preserve">Kalmer filter (algorithm </w:t>
-            </w:r>
-            <w:r>
-              <w:rPr>
-                <w:rFonts w:ascii="Avenir Roman" w:hAnsi="Avenir Roman"/>
-              </w:rPr>
-              <w:t xml:space="preserve">to smooth </w:t>
-            </w:r>
-            <w:r>
-              <w:rPr>
-                <w:rFonts w:ascii="Avenir Roman" w:hAnsi="Avenir Roman"/>
-              </w:rPr>
-              <w:t>gps</w:t>
-            </w:r>
-            <w:r>
-              <w:rPr>
-                <w:rFonts w:ascii="Avenir Roman" w:hAnsi="Avenir Roman"/>
-              </w:rPr>
-              <w:t xml:space="preserve"> points along a route</w:t>
-            </w:r>
-            <w:r>
-              <w:rPr>
-                <w:rFonts w:ascii="Avenir Roman" w:hAnsi="Avenir Roman"/>
-              </w:rPr>
-              <w:t>)</w:t>
+              <w:t>Rider/d</w:t>
+            </w:r>
+            <w:r>
+              <w:rPr>
+                <w:rFonts w:ascii="Avenir Roman" w:hAnsi="Avenir Roman"/>
+              </w:rPr>
+              <w:t>river m</w:t>
+            </w:r>
+            <w:r>
+              <w:rPr>
+                <w:rFonts w:ascii="Avenir Roman" w:hAnsi="Avenir Roman"/>
+              </w:rPr>
+              <w:t>atching a</w:t>
+            </w:r>
+            <w:r>
+              <w:rPr>
+                <w:rFonts w:ascii="Avenir Roman" w:hAnsi="Avenir Roman"/>
+              </w:rPr>
+              <w:t>lgorithms when doing car</w:t>
+            </w:r>
+            <w:r>
+              <w:rPr>
+                <w:rFonts w:ascii="Avenir Roman" w:hAnsi="Avenir Roman"/>
+              </w:rPr>
+              <w:t xml:space="preserve"> pooling</w:t>
             </w:r>
           </w:p>
           <w:p>
@@ -3017,31 +3017,7 @@
               <w:rPr>
                 <w:rFonts w:ascii="Avenir Roman" w:hAnsi="Avenir Roman"/>
               </w:rPr>
-              <w:t>Rider/d</w:t>
-            </w:r>
-            <w:r>
-              <w:rPr>
-                <w:rFonts w:ascii="Avenir Roman" w:hAnsi="Avenir Roman"/>
-              </w:rPr>
-              <w:t>river m</w:t>
-            </w:r>
-            <w:r>
-              <w:rPr>
-                <w:rFonts w:ascii="Avenir Roman" w:hAnsi="Avenir Roman"/>
-              </w:rPr>
-              <w:t>atching a</w:t>
-            </w:r>
-            <w:r>
-              <w:rPr>
-                <w:rFonts w:ascii="Avenir Roman" w:hAnsi="Avenir Roman"/>
-              </w:rPr>
-              <w:t>lgorithms when doing car</w:t>
-            </w:r>
-            <w:r>
-              <w:rPr>
-                <w:rFonts w:ascii="Avenir Roman" w:hAnsi="Avenir Roman"/>
-              </w:rPr>
-              <w:t xml:space="preserve"> pooling</w:t>
+              <w:t>Optimal route estimates</w:t>
             </w:r>
           </w:p>
           <w:p>
@@ -3060,7 +3036,19 @@
               <w:rPr>
                 <w:rFonts w:ascii="Avenir Roman" w:hAnsi="Avenir Roman"/>
               </w:rPr>
-              <w:t>Optimal route estimates</w:t>
+              <w:t>Display driver location to riders all the time in real</w:t>
+            </w:r>
+            <w:r>
+              <w:rPr>
+                <w:rFonts w:ascii="Avenir Roman" w:hAnsi="Avenir Roman"/>
+              </w:rPr>
+              <w:t>-</w:t>
+            </w:r>
+            <w:r>
+              <w:rPr>
+                <w:rFonts w:ascii="Avenir Roman" w:hAnsi="Avenir Roman"/>
+              </w:rPr>
+              <w:t>time</w:t>
             </w:r>
           </w:p>
           <w:p>
@@ -3079,19 +3067,19 @@
               <w:rPr>
                 <w:rFonts w:ascii="Avenir Roman" w:hAnsi="Avenir Roman"/>
               </w:rPr>
-              <w:t>Display driver location to riders all the time in real</w:t>
-            </w:r>
-            <w:r>
-              <w:rPr>
-                <w:rFonts w:ascii="Avenir Roman" w:hAnsi="Avenir Roman"/>
-              </w:rPr>
-              <w:t>-</w:t>
-            </w:r>
-            <w:r>
-              <w:rPr>
-                <w:rFonts w:ascii="Avenir Roman" w:hAnsi="Avenir Roman"/>
-              </w:rPr>
-              <w:t>time</w:t>
+              <w:t xml:space="preserve">Keep trip </w:t>
+            </w:r>
+            <w:r>
+              <w:rPr>
+                <w:rFonts w:ascii="Avenir Roman" w:hAnsi="Avenir Roman"/>
+              </w:rPr>
+              <w:t>logs</w:t>
+            </w:r>
+            <w:r>
+              <w:rPr>
+                <w:rFonts w:ascii="Avenir Roman" w:hAnsi="Avenir Roman"/>
+              </w:rPr>
+              <w:t xml:space="preserve"> in redis hash-map</w:t>
             </w:r>
           </w:p>
           <w:p>
@@ -3110,57 +3098,26 @@
               <w:rPr>
                 <w:rFonts w:ascii="Avenir Roman" w:hAnsi="Avenir Roman"/>
               </w:rPr>
+              <w:t>Keep driver logs in redis hash-map</w:t>
+            </w:r>
+          </w:p>
+          <w:p>
+            <w:pPr>
+              <w:pStyle w:val="ListParagraph"/>
+              <w:numPr>
+                <w:ilvl w:val="0"/>
+                <w:numId w:val="1"/>
+              </w:numPr>
+              <w:ind w:left="438"/>
+              <w:rPr>
+                <w:rFonts w:ascii="Avenir Roman" w:hAnsi="Avenir Roman"/>
+              </w:rPr>
+            </w:pPr>
+            <w:r>
+              <w:rPr>
+                <w:rFonts w:ascii="Avenir Roman" w:hAnsi="Avenir Roman"/>
+              </w:rPr>
               <w:lastRenderedPageBreak/>
-              <w:t xml:space="preserve">Keep trip </w:t>
-            </w:r>
-            <w:r>
-              <w:rPr>
-                <w:rFonts w:ascii="Avenir Roman" w:hAnsi="Avenir Roman"/>
-              </w:rPr>
-              <w:t>logs</w:t>
-            </w:r>
-            <w:r>
-              <w:rPr>
-                <w:rFonts w:ascii="Avenir Roman" w:hAnsi="Avenir Roman"/>
-              </w:rPr>
-              <w:t xml:space="preserve"> in redis hash-map</w:t>
-            </w:r>
-          </w:p>
-          <w:p>
-            <w:pPr>
-              <w:pStyle w:val="ListParagraph"/>
-              <w:numPr>
-                <w:ilvl w:val="0"/>
-                <w:numId w:val="1"/>
-              </w:numPr>
-              <w:ind w:left="438"/>
-              <w:rPr>
-                <w:rFonts w:ascii="Avenir Roman" w:hAnsi="Avenir Roman"/>
-              </w:rPr>
-            </w:pPr>
-            <w:r>
-              <w:rPr>
-                <w:rFonts w:ascii="Avenir Roman" w:hAnsi="Avenir Roman"/>
-              </w:rPr>
-              <w:t>Keep driver logs in redis hash-map</w:t>
-            </w:r>
-          </w:p>
-          <w:p>
-            <w:pPr>
-              <w:pStyle w:val="ListParagraph"/>
-              <w:numPr>
-                <w:ilvl w:val="0"/>
-                <w:numId w:val="1"/>
-              </w:numPr>
-              <w:ind w:left="438"/>
-              <w:rPr>
-                <w:rFonts w:ascii="Avenir Roman" w:hAnsi="Avenir Roman"/>
-              </w:rPr>
-            </w:pPr>
-            <w:r>
-              <w:rPr>
-                <w:rFonts w:ascii="Avenir Roman" w:hAnsi="Avenir Roman"/>
-              </w:rPr>
               <w:t>Keep rider logs in redis hash-map</w:t>
             </w:r>
             <w:r>
@@ -5997,6 +5954,170 @@
               <w:ind w:left="401" w:hanging="284"/>
               <w:rPr>
                 <w:rFonts w:ascii="Avenir Roman" w:hAnsi="Avenir Roman"/>
+                <w:color w:val="92D050"/>
+              </w:rPr>
+            </w:pPr>
+            <w:r>
+              <w:rPr>
+                <w:rFonts w:ascii="Avenir Roman" w:hAnsi="Avenir Roman"/>
+                <w:color w:val="92D050"/>
+              </w:rPr>
+              <w:t>All user authentication will be done by CONMAN</w:t>
+            </w:r>
+          </w:p>
+          <w:p>
+            <w:pPr>
+              <w:pStyle w:val="ListParagraph"/>
+              <w:numPr>
+                <w:ilvl w:val="0"/>
+                <w:numId w:val="2"/>
+              </w:numPr>
+              <w:ind w:left="401" w:hanging="284"/>
+              <w:rPr>
+                <w:rFonts w:ascii="Avenir Roman" w:hAnsi="Avenir Roman"/>
+                <w:color w:val="92D050"/>
+              </w:rPr>
+            </w:pPr>
+            <w:r>
+              <w:rPr>
+                <w:rFonts w:ascii="Avenir Roman" w:hAnsi="Avenir Roman"/>
+                <w:color w:val="92D050"/>
+              </w:rPr>
+              <w:t>All roles and privileges of users to</w:t>
+            </w:r>
+            <w:bookmarkStart w:id="7" w:name="_GoBack"/>
+            <w:bookmarkEnd w:id="7"/>
+            <w:r>
+              <w:rPr>
+                <w:rFonts w:ascii="Avenir Roman" w:hAnsi="Avenir Roman"/>
+                <w:color w:val="92D050"/>
+              </w:rPr>
+              <w:t xml:space="preserve"> be held in CONMAN using a matrix</w:t>
+            </w:r>
+          </w:p>
+          <w:p>
+            <w:pPr>
+              <w:pStyle w:val="ListParagraph"/>
+              <w:numPr>
+                <w:ilvl w:val="0"/>
+                <w:numId w:val="2"/>
+              </w:numPr>
+              <w:ind w:left="401" w:hanging="284"/>
+              <w:rPr>
+                <w:rFonts w:ascii="Avenir Roman" w:hAnsi="Avenir Roman"/>
+                <w:color w:val="92D050"/>
+              </w:rPr>
+            </w:pPr>
+            <w:r>
+              <w:rPr>
+                <w:rFonts w:ascii="Avenir Roman" w:hAnsi="Avenir Roman"/>
+                <w:color w:val="92D050"/>
+              </w:rPr>
+              <w:t xml:space="preserve">Will </w:t>
+            </w:r>
+            <w:r>
+              <w:rPr>
+                <w:rFonts w:ascii="Avenir Roman" w:hAnsi="Avenir Roman"/>
+                <w:color w:val="92D050"/>
+              </w:rPr>
+              <w:t>store this information in MongoDB</w:t>
+            </w:r>
+          </w:p>
+          <w:p>
+            <w:pPr>
+              <w:pStyle w:val="ListParagraph"/>
+              <w:numPr>
+                <w:ilvl w:val="0"/>
+                <w:numId w:val="2"/>
+              </w:numPr>
+              <w:ind w:left="401" w:hanging="284"/>
+              <w:rPr>
+                <w:rFonts w:ascii="Avenir Roman" w:hAnsi="Avenir Roman"/>
+                <w:color w:val="92D050"/>
+              </w:rPr>
+            </w:pPr>
+            <w:r>
+              <w:rPr>
+                <w:rFonts w:ascii="Avenir Roman" w:hAnsi="Avenir Roman"/>
+                <w:color w:val="92D050"/>
+              </w:rPr>
+              <w:lastRenderedPageBreak/>
+              <w:t>Creates a matrix of all requests and response types and dispatch to DISPATCH and SWIFT API/BILLING</w:t>
+            </w:r>
+          </w:p>
+          <w:p>
+            <w:pPr>
+              <w:pStyle w:val="ListParagraph"/>
+              <w:numPr>
+                <w:ilvl w:val="0"/>
+                <w:numId w:val="2"/>
+              </w:numPr>
+              <w:ind w:left="401" w:hanging="284"/>
+              <w:rPr>
+                <w:rFonts w:ascii="Avenir Roman" w:hAnsi="Avenir Roman"/>
+                <w:color w:val="92D050"/>
+              </w:rPr>
+            </w:pPr>
+            <w:r>
+              <w:rPr>
+                <w:rFonts w:ascii="Avenir Roman" w:hAnsi="Avenir Roman"/>
+                <w:color w:val="92D050"/>
+              </w:rPr>
+              <w:t>This matrix must also have rules about request retries, response aggregation</w:t>
+            </w:r>
+          </w:p>
+          <w:p>
+            <w:pPr>
+              <w:pStyle w:val="ListParagraph"/>
+              <w:numPr>
+                <w:ilvl w:val="0"/>
+                <w:numId w:val="2"/>
+              </w:numPr>
+              <w:ind w:left="401" w:hanging="284"/>
+              <w:rPr>
+                <w:rFonts w:ascii="Avenir Roman" w:hAnsi="Avenir Roman"/>
+                <w:color w:val="92D050"/>
+              </w:rPr>
+            </w:pPr>
+            <w:r>
+              <w:rPr>
+                <w:rFonts w:ascii="Avenir Roman" w:hAnsi="Avenir Roman"/>
+                <w:color w:val="92D050"/>
+              </w:rPr>
+              <w:t xml:space="preserve">User authentication strategies also implemented here. </w:t>
+            </w:r>
+          </w:p>
+          <w:p>
+            <w:pPr>
+              <w:pStyle w:val="ListParagraph"/>
+              <w:numPr>
+                <w:ilvl w:val="0"/>
+                <w:numId w:val="2"/>
+              </w:numPr>
+              <w:ind w:left="401" w:hanging="284"/>
+              <w:rPr>
+                <w:rFonts w:ascii="Avenir Roman" w:hAnsi="Avenir Roman"/>
+                <w:color w:val="92D050"/>
+              </w:rPr>
+            </w:pPr>
+            <w:r>
+              <w:rPr>
+                <w:rFonts w:ascii="Avenir Roman" w:hAnsi="Avenir Roman"/>
+                <w:color w:val="92D050"/>
+              </w:rPr>
+              <w:t xml:space="preserve">This service acts much like a firewall in a network and has all the rules to enable or deny access. </w:t>
+            </w:r>
+          </w:p>
+          <w:p>
+            <w:pPr>
+              <w:pStyle w:val="ListParagraph"/>
+              <w:numPr>
+                <w:ilvl w:val="0"/>
+                <w:numId w:val="2"/>
+              </w:numPr>
+              <w:ind w:left="401" w:hanging="284"/>
+              <w:rPr>
+                <w:rFonts w:ascii="Avenir Roman" w:hAnsi="Avenir Roman"/>
               </w:rPr>
             </w:pPr>
             <w:r>
@@ -6065,7 +6186,6 @@
               <w:rPr>
                 <w:rFonts w:ascii="Avenir Roman" w:hAnsi="Avenir Roman"/>
               </w:rPr>
-              <w:lastRenderedPageBreak/>
               <w:t>Manage the flow of request to dispatch, pricing, partner and driver services</w:t>
             </w:r>
           </w:p>
@@ -6486,6 +6606,7 @@
               <w:rPr>
                 <w:rFonts w:ascii="Avenir Roman" w:hAnsi="Avenir Roman"/>
               </w:rPr>
+              <w:lastRenderedPageBreak/>
               <w:t>Geo indexing of riders</w:t>
             </w:r>
             <w:r>
@@ -6653,7 +6774,6 @@
               <w:rPr>
                 <w:rFonts w:ascii="Avenir Roman" w:hAnsi="Avenir Roman"/>
               </w:rPr>
-              <w:lastRenderedPageBreak/>
               <w:t xml:space="preserve">Dispatch </w:t>
             </w:r>
             <w:r>
@@ -7216,6 +7336,7 @@
               <w:rPr>
                 <w:rFonts w:ascii="Avenir Roman" w:hAnsi="Avenir Roman"/>
               </w:rPr>
+              <w:lastRenderedPageBreak/>
               <w:t xml:space="preserve">Post-paid service for corporate </w:t>
             </w:r>
             <w:r>
@@ -7290,6 +7411,7 @@
               <w:rPr>
                 <w:rFonts w:ascii="Avenir Roman" w:hAnsi="Avenir Roman"/>
               </w:rPr>
+              <w:lastRenderedPageBreak/>
               <w:t xml:space="preserve">Partner &amp; driver portal </w:t>
             </w:r>
           </w:p>
@@ -7616,7 +7738,6 @@
               <w:rPr>
                 <w:rFonts w:ascii="Avenir Roman" w:hAnsi="Avenir Roman"/>
               </w:rPr>
-              <w:lastRenderedPageBreak/>
               <w:t>Upload vehicle documentation (vehicle docs, insurance, assessments)</w:t>
             </w:r>
           </w:p>
@@ -7715,7 +7836,6 @@
               <w:rPr>
                 <w:rFonts w:ascii="Avenir Roman" w:hAnsi="Avenir Roman"/>
               </w:rPr>
-              <w:lastRenderedPageBreak/>
               <w:t xml:space="preserve">Promotions and loyalty </w:t>
             </w:r>
           </w:p>
@@ -7867,7 +7987,7 @@
           <w:b w:val="0"/>
         </w:rPr>
       </w:pPr>
-      <w:bookmarkStart w:id="7" w:name="_Toc477209221"/>
+      <w:bookmarkStart w:id="8" w:name="_Toc477209221"/>
       <w:r>
         <w:rPr>
           <w:rFonts w:ascii="Avenir Roman" w:hAnsi="Avenir Roman"/>
@@ -7875,7 +7995,7 @@
         </w:rPr>
         <w:t>Testing</w:t>
       </w:r>
-      <w:bookmarkEnd w:id="7"/>
+      <w:bookmarkEnd w:id="8"/>
     </w:p>
     <w:p>
       <w:pPr>
@@ -8172,6 +8292,7 @@
               <w:rPr>
                 <w:rFonts w:ascii="Avenir Roman" w:hAnsi="Avenir Roman"/>
               </w:rPr>
+              <w:lastRenderedPageBreak/>
               <w:t>Load testing</w:t>
             </w:r>
           </w:p>
@@ -8217,7 +8338,7 @@
           <w:b w:val="0"/>
         </w:rPr>
       </w:pPr>
-      <w:bookmarkStart w:id="8" w:name="_Toc477209222"/>
+      <w:bookmarkStart w:id="9" w:name="_Toc477209222"/>
       <w:r>
         <w:rPr>
           <w:rFonts w:ascii="Avenir Roman" w:hAnsi="Avenir Roman"/>
@@ -8225,7 +8346,7 @@
         </w:rPr>
         <w:t>Technical Issues: -</w:t>
       </w:r>
-      <w:bookmarkEnd w:id="8"/>
+      <w:bookmarkEnd w:id="9"/>
     </w:p>
     <w:p>
       <w:pPr>
@@ -8477,7 +8598,6 @@
         <w:rPr>
           <w:rFonts w:ascii="Avenir Roman" w:hAnsi="Avenir Roman"/>
         </w:rPr>
-        <w:lastRenderedPageBreak/>
         <w:t>Stay small as possible and not grow indefinitely</w:t>
       </w:r>
     </w:p>
@@ -8847,7 +8967,21 @@
         <w:rPr>
           <w:rFonts w:ascii="Avenir Roman" w:hAnsi="Avenir Roman"/>
         </w:rPr>
-        <w:t>Implement saveLocationIndex() method to save GPS as spatial index</w:t>
+        <w:t xml:space="preserve">Implement </w:t>
+      </w:r>
+      <w:proofErr w:type="gramStart"/>
+      <w:r>
+        <w:rPr>
+          <w:rFonts w:ascii="Avenir Roman" w:hAnsi="Avenir Roman"/>
+        </w:rPr>
+        <w:t>saveLocationIndex(</w:t>
+      </w:r>
+      <w:proofErr w:type="gramEnd"/>
+      <w:r>
+        <w:rPr>
+          <w:rFonts w:ascii="Avenir Roman" w:hAnsi="Avenir Roman"/>
+        </w:rPr>
+        <w:t>) method to save GPS as spatial index</w:t>
       </w:r>
     </w:p>
     <w:p>
@@ -8953,7 +9087,7 @@
           <w:b w:val="0"/>
         </w:rPr>
       </w:pPr>
-      <w:bookmarkStart w:id="9" w:name="_Toc477209223"/>
+      <w:bookmarkStart w:id="10" w:name="_Toc477209223"/>
       <w:r>
         <w:rPr>
           <w:rFonts w:ascii="Avenir Roman" w:hAnsi="Avenir Roman"/>
@@ -8961,7 +9095,7 @@
         </w:rPr>
         <w:t>Algorithms</w:t>
       </w:r>
-      <w:bookmarkEnd w:id="9"/>
+      <w:bookmarkEnd w:id="10"/>
       <w:r>
         <w:rPr>
           <w:rFonts w:ascii="Avenir Roman" w:hAnsi="Avenir Roman"/>
@@ -9029,6 +9163,7 @@
         <w:rPr>
           <w:rFonts w:ascii="Avenir Roman" w:hAnsi="Avenir Roman"/>
         </w:rPr>
+        <w:lastRenderedPageBreak/>
         <w:t>Algorithm for trip car</w:t>
       </w:r>
       <w:r>
@@ -9407,7 +9542,6 @@
         <w:rPr>
           <w:rFonts w:ascii="Avenir Roman" w:hAnsi="Avenir Roman"/>
         </w:rPr>
-        <w:lastRenderedPageBreak/>
         <w:t>Demand prediction algorithm</w:t>
       </w:r>
       <w:r>
@@ -9438,7 +9572,21 @@
         <w:rPr>
           <w:rFonts w:ascii="Avenir Roman" w:hAnsi="Avenir Roman"/>
         </w:rPr>
-        <w:t xml:space="preserve"> (regression analysis ?)</w:t>
+        <w:t xml:space="preserve"> (regression </w:t>
+      </w:r>
+      <w:proofErr w:type="gramStart"/>
+      <w:r>
+        <w:rPr>
+          <w:rFonts w:ascii="Avenir Roman" w:hAnsi="Avenir Roman"/>
+        </w:rPr>
+        <w:t>analysis ?</w:t>
+      </w:r>
+      <w:proofErr w:type="gramEnd"/>
+      <w:r>
+        <w:rPr>
+          <w:rFonts w:ascii="Avenir Roman" w:hAnsi="Avenir Roman"/>
+        </w:rPr>
+        <w:t>)</w:t>
       </w:r>
     </w:p>
     <w:p>
@@ -9895,6 +10043,7 @@
         <w:rPr>
           <w:rFonts w:ascii="Avenir Roman" w:hAnsi="Avenir Roman"/>
         </w:rPr>
+        <w:lastRenderedPageBreak/>
         <w:t>depart_latitude</w:t>
       </w:r>
     </w:p>
@@ -10174,7 +10323,7 @@
           <w:b w:val="0"/>
         </w:rPr>
       </w:pPr>
-      <w:bookmarkStart w:id="10" w:name="_Toc477209224"/>
+      <w:bookmarkStart w:id="11" w:name="_Toc477209224"/>
       <w:r>
         <w:rPr>
           <w:rFonts w:ascii="Avenir Roman" w:hAnsi="Avenir Roman"/>
@@ -10182,7 +10331,7 @@
         </w:rPr>
         <w:t>Billing data model</w:t>
       </w:r>
-      <w:bookmarkEnd w:id="10"/>
+      <w:bookmarkEnd w:id="11"/>
     </w:p>
     <w:p>
       <w:pPr>
@@ -10641,8 +10790,16 @@
         <w:rPr>
           <w:rFonts w:ascii="Avenir Roman" w:hAnsi="Avenir Roman"/>
         </w:rPr>
-        <w:t>e problems without knowing how</w:t>
-      </w:r>
+        <w:t xml:space="preserve">e problems without knowing </w:t>
+      </w:r>
+      <w:proofErr w:type="gramStart"/>
+      <w:r>
+        <w:rPr>
+          <w:rFonts w:ascii="Avenir Roman" w:hAnsi="Avenir Roman"/>
+        </w:rPr>
+        <w:t>how</w:t>
+      </w:r>
+      <w:proofErr w:type="gramEnd"/>
     </w:p>
     <w:p>
       <w:pPr>
@@ -10812,8 +10969,6 @@
         </w:rPr>
         <w:t xml:space="preserve"> (distance)</w:t>
       </w:r>
-      <w:bookmarkStart w:id="11" w:name="_GoBack"/>
-      <w:bookmarkEnd w:id="11"/>
       <w:r>
         <w:rPr>
           <w:rFonts w:ascii="Avenir Roman" w:hAnsi="Avenir Roman"/>
@@ -11052,7 +11207,22 @@
         <w:rPr>
           <w:rFonts w:ascii="Avenir Roman" w:hAnsi="Avenir Roman"/>
         </w:rPr>
-        <w:t>Once complete with comparing Trip A to Trip B,C,D,</w:t>
+        <w:lastRenderedPageBreak/>
+        <w:t xml:space="preserve">Once complete with comparing Trip A to Trip </w:t>
+      </w:r>
+      <w:proofErr w:type="gramStart"/>
+      <w:r>
+        <w:rPr>
+          <w:rFonts w:ascii="Avenir Roman" w:hAnsi="Avenir Roman"/>
+        </w:rPr>
+        <w:t>B,C</w:t>
+      </w:r>
+      <w:proofErr w:type="gramEnd"/>
+      <w:r>
+        <w:rPr>
+          <w:rFonts w:ascii="Avenir Roman" w:hAnsi="Avenir Roman"/>
+        </w:rPr>
+        <w:t>,D,</w:t>
       </w:r>
       <w:r>
         <w:rPr>
@@ -11179,7 +11349,7 @@
         <w:rFonts w:ascii="Avenir Light" w:hAnsi="Avenir Light" w:cs="Times New Roman"/>
         <w:noProof/>
       </w:rPr>
-      <w:t>15</w:t>
+      <w:t>7</w:t>
     </w:r>
     <w:r>
       <w:rPr>
@@ -11216,7 +11386,7 @@
         <w:rFonts w:ascii="Avenir Light" w:hAnsi="Avenir Light" w:cs="Times New Roman"/>
         <w:noProof/>
       </w:rPr>
-      <w:t>15</w:t>
+      <w:t>16</w:t>
     </w:r>
     <w:r>
       <w:rPr>

</xml_diff>